<commit_message>
new findings by novi
</commit_message>
<xml_diff>
--- a/Readings/Heuristics.docx
+++ b/Readings/Heuristics.docx
@@ -1,6 +1,6 @@
 
 <file path=word/document.xml><?xml version="1.0" encoding="utf-8"?>
-<w:document xmlns:wpc="http://schemas.microsoft.com/office/word/2010/wordprocessingCanvas" xmlns:mo="http://schemas.microsoft.com/office/mac/office/2008/main" xmlns:mc="http://schemas.openxmlformats.org/markup-compatibility/2006" xmlns:mv="urn:schemas-microsoft-com:mac:vml" xmlns:o="urn:schemas-microsoft-com:office:office" xmlns:r="http://schemas.openxmlformats.org/officeDocument/2006/relationships" xmlns:m="http://schemas.openxmlformats.org/officeDocument/2006/math" xmlns:v="urn:schemas-microsoft-com:vml" xmlns:wp14="http://schemas.microsoft.com/office/word/2010/wordprocessingDrawing" xmlns:wp="http://schemas.openxmlformats.org/drawingml/2006/wordprocessingDrawing" xmlns:w10="urn:schemas-microsoft-com:office:word" xmlns:w="http://schemas.openxmlformats.org/wordprocessingml/2006/main" xmlns:w14="http://schemas.microsoft.com/office/word/2010/wordml" xmlns:wpg="http://schemas.microsoft.com/office/word/2010/wordprocessingGroup" xmlns:wpi="http://schemas.microsoft.com/office/word/2010/wordprocessingInk" xmlns:wne="http://schemas.microsoft.com/office/word/2006/wordml" xmlns:wps="http://schemas.microsoft.com/office/word/2010/wordprocessingShape" mc:Ignorable="w14 wp14">
+<w:document xmlns:wpc="http://schemas.microsoft.com/office/word/2010/wordprocessingCanvas" xmlns:mc="http://schemas.openxmlformats.org/markup-compatibility/2006" xmlns:o="urn:schemas-microsoft-com:office:office" xmlns:r="http://schemas.openxmlformats.org/officeDocument/2006/relationships" xmlns:m="http://schemas.openxmlformats.org/officeDocument/2006/math" xmlns:v="urn:schemas-microsoft-com:vml" xmlns:wp14="http://schemas.microsoft.com/office/word/2010/wordprocessingDrawing" xmlns:wp="http://schemas.openxmlformats.org/drawingml/2006/wordprocessingDrawing" xmlns:w10="urn:schemas-microsoft-com:office:word" xmlns:w="http://schemas.openxmlformats.org/wordprocessingml/2006/main" xmlns:w14="http://schemas.microsoft.com/office/word/2010/wordml" xmlns:wpg="http://schemas.microsoft.com/office/word/2010/wordprocessingGroup" xmlns:wpi="http://schemas.microsoft.com/office/word/2010/wordprocessingInk" xmlns:wne="http://schemas.microsoft.com/office/word/2006/wordml" xmlns:wps="http://schemas.microsoft.com/office/word/2010/wordprocessingShape" mc:Ignorable="w14 wp14">
   <w:body>
     <w:p>
       <w:pPr>
@@ -41,18 +41,21 @@
         <w:ind w:left="1440"/>
       </w:pPr>
       <w:r>
-        <w:t xml:space="preserve">By searching for a clique of a given size and coloring it arbitrarily we can reduce the number of states that need to be </w:t>
-      </w:r>
-      <w:proofErr w:type="gramStart"/>
-      <w:r>
-        <w:t>searched</w:t>
-      </w:r>
-      <w:proofErr w:type="gramEnd"/>
+        <w:t>By searching for a clique of a given size and coloring it arbitrarily we can reduce the number of states that need to be searched</w:t>
+      </w:r>
       <w:r>
         <w:t xml:space="preserve"> as</w:t>
       </w:r>
       <w:r>
-        <w:t xml:space="preserve"> the number of child chares a </w:t>
+        <w:t xml:space="preserve"> the number of child </w:t>
+      </w:r>
+      <w:proofErr w:type="spellStart"/>
+      <w:r>
+        <w:t>chares</w:t>
+      </w:r>
+      <w:proofErr w:type="spellEnd"/>
+      <w:r>
+        <w:t xml:space="preserve"> a </w:t>
       </w:r>
       <w:proofErr w:type="spellStart"/>
       <w:r>
@@ -63,15 +66,7 @@
         <w:t xml:space="preserve"> would need to spawn would be reduced</w:t>
       </w:r>
       <w:r>
-        <w:t xml:space="preserve">. In the paper they use a clique of size </w:t>
-      </w:r>
-      <w:proofErr w:type="gramStart"/>
-      <w:r>
-        <w:t>3 which</w:t>
-      </w:r>
-      <w:proofErr w:type="gramEnd"/>
-      <w:r>
-        <w:t xml:space="preserve"> is very quick to find, but we could potentially do larger cliques with a backtracking algorithm. </w:t>
+        <w:t xml:space="preserve">. In the paper they use a clique of size 3 which is very quick to find, but we could potentially do larger cliques with a backtracking algorithm. </w:t>
       </w:r>
     </w:p>
     <w:p>
@@ -113,21 +108,24 @@
         <w:ind w:left="1440"/>
       </w:pPr>
       <w:r>
-        <w:t xml:space="preserve">However, the vertices that are removed will have to be added back in a LIFO manner. This makes it difficult to parallelize the addition of the vertices back into the graph </w:t>
+        <w:t xml:space="preserve">However, the vertices that are removed will have to be added back in a LIFO manner. This makes it difficult to parallelize the addition of the vertices back into the graph as it </w:t>
+      </w:r>
+      <w:r>
+        <w:t xml:space="preserve">seems to be </w:t>
+      </w:r>
+      <w:r>
+        <w:t>sequential in nature</w:t>
+      </w:r>
+      <w:r>
+        <w:t xml:space="preserve"> (constantly </w:t>
       </w:r>
       <w:proofErr w:type="gramStart"/>
       <w:r>
-        <w:t xml:space="preserve">as it </w:t>
-      </w:r>
-      <w:r>
-        <w:t xml:space="preserve">seems to be </w:t>
-      </w:r>
-      <w:r>
-        <w:t>sequential in nature</w:t>
+        <w:t>pinging</w:t>
       </w:r>
       <w:proofErr w:type="gramEnd"/>
       <w:r>
-        <w:t xml:space="preserve"> (constantly pinging a central </w:t>
+        <w:t xml:space="preserve"> a central </w:t>
       </w:r>
       <w:proofErr w:type="spellStart"/>
       <w:r>
@@ -232,15 +230,7 @@
         <w:pStyle w:val="ListParagraph"/>
       </w:pPr>
       <w:r>
-        <w:t xml:space="preserve">What is important to note is that this heuristic can be applied recursively to obtain any number of independent graphs that can be colored and the </w:t>
-      </w:r>
-      <w:proofErr w:type="gramStart"/>
-      <w:r>
-        <w:t>composed.</w:t>
-      </w:r>
-      <w:proofErr w:type="gramEnd"/>
-      <w:r>
-        <w:t xml:space="preserve"> Furthermore this heuristic can also be combined with the vertex removal heuristic during the actual search to potentially get great speedups. The one problem is that this kind of a splitting generates an AND-OR space </w:t>
+        <w:t xml:space="preserve">What is important to note is that this heuristic can be applied recursively to obtain any number of independent graphs that can be colored and the composed. Furthermore this heuristic can also be combined with the vertex removal heuristic during the actual search to potentially get great speedups. The one problem is that this kind of a splitting generates an AND-OR space </w:t>
       </w:r>
       <w:r>
         <w:lastRenderedPageBreak/>
@@ -337,15 +327,7 @@
       </w:r>
       <w:proofErr w:type="spellEnd"/>
       <w:r>
-        <w:t xml:space="preserve"> neighbors, </w:t>
-      </w:r>
-      <w:proofErr w:type="spellStart"/>
-      <w:r>
-        <w:t>etc</w:t>
-      </w:r>
-      <w:proofErr w:type="spellEnd"/>
-      <w:r>
-        <w:t>…) to which we perform a search like this we might be able to find the computationally optimal point for a search like this.</w:t>
+        <w:t xml:space="preserve"> neighbors, etc…) to which we perform a search like this we might be able to find the computationally optimal point for a search like this.</w:t>
       </w:r>
     </w:p>
     <w:p>
@@ -371,70 +353,31 @@
         <w:pStyle w:val="ListParagraph"/>
       </w:pPr>
       <w:r>
-        <w:t>This heuristic is based on choosing a color for a particular vertex v by checking which colors are also not shared by the neighbors of the neighbors of v. Consult the below diagram for a clear picture.</w:t>
-      </w:r>
-    </w:p>
-    <w:p>
-      <w:pPr>
-        <w:pStyle w:val="ListParagraph"/>
-      </w:pPr>
-      <w:r>
+        <w:t>This heuristic is based on choosing a color for a particular vertex v by checking which colors are also not shared by the neighbors of th</w:t>
+      </w:r>
+      <w:r>
+        <w:t xml:space="preserve">e neighbors of v. We could use a </w:t>
+      </w:r>
+      <w:proofErr w:type="spellStart"/>
+      <w:r>
+        <w:t>bitvector</w:t>
+      </w:r>
+      <w:proofErr w:type="spellEnd"/>
+      <w:r>
+        <w:t xml:space="preserve"> to perform this check and figure out the proper ordering.</w:t>
+      </w:r>
+    </w:p>
+    <w:p>
+      <w:pPr>
+        <w:pStyle w:val="ListParagraph"/>
+      </w:pPr>
+    </w:p>
+    <w:p>
+      <w:pPr>
+        <w:pStyle w:val="ListParagraph"/>
         <w:rPr>
           <w:noProof/>
         </w:rPr>
-        <w:drawing>
-          <wp:inline distT="0" distB="0" distL="0" distR="0" wp14:anchorId="0B75EF6C" wp14:editId="466EC718">
-            <wp:extent cx="4800600" cy="1855470"/>
-            <wp:effectExtent l="0" t="0" r="0" b="0"/>
-            <wp:docPr id="1" name="Picture 1" descr="http://puu.sh/cko3p/3a2a772fde.png"/>
-            <wp:cNvGraphicFramePr>
-              <a:graphicFrameLocks xmlns:a="http://schemas.openxmlformats.org/drawingml/2006/main" noChangeAspect="1"/>
-            </wp:cNvGraphicFramePr>
-            <a:graphic xmlns:a="http://schemas.openxmlformats.org/drawingml/2006/main">
-              <a:graphicData uri="http://schemas.openxmlformats.org/drawingml/2006/picture">
-                <pic:pic xmlns:pic="http://schemas.openxmlformats.org/drawingml/2006/picture">
-                  <pic:nvPicPr>
-                    <pic:cNvPr id="0" name="Picture 1" descr="http://puu.sh/cko3p/3a2a772fde.png"/>
-                    <pic:cNvPicPr>
-                      <a:picLocks noChangeAspect="1" noChangeArrowheads="1"/>
-                    </pic:cNvPicPr>
-                  </pic:nvPicPr>
-                  <pic:blipFill>
-                    <a:blip r:embed="rId7">
-                      <a:extLst>
-                        <a:ext uri="{28A0092B-C50C-407E-A947-70E740481C1C}">
-                          <a14:useLocalDpi xmlns:a14="http://schemas.microsoft.com/office/drawing/2010/main" val="0"/>
-                        </a:ext>
-                      </a:extLst>
-                    </a:blip>
-                    <a:srcRect/>
-                    <a:stretch>
-                      <a:fillRect/>
-                    </a:stretch>
-                  </pic:blipFill>
-                  <pic:spPr bwMode="auto">
-                    <a:xfrm>
-                      <a:off x="0" y="0"/>
-                      <a:ext cx="4800600" cy="1855470"/>
-                    </a:xfrm>
-                    <a:prstGeom prst="rect">
-                      <a:avLst/>
-                    </a:prstGeom>
-                    <a:noFill/>
-                    <a:ln>
-                      <a:noFill/>
-                    </a:ln>
-                  </pic:spPr>
-                </pic:pic>
-              </a:graphicData>
-            </a:graphic>
-          </wp:inline>
-        </w:drawing>
-      </w:r>
-    </w:p>
-    <w:p>
-      <w:pPr>
-        <w:pStyle w:val="ListParagraph"/>
       </w:pPr>
       <w:r>
         <w:t xml:space="preserve">This would generally be a fast thing to figure out as at most it would be an </w:t>
@@ -454,156 +397,46 @@
     <w:p>
       <w:pPr>
         <w:pStyle w:val="ListParagraph"/>
-      </w:pPr>
-    </w:p>
-    <w:p>
-      <w:pPr>
-        <w:pStyle w:val="ListParagraph"/>
-        <w:rPr>
-          <w:b/>
-          <w:sz w:val="28"/>
-          <w:szCs w:val="28"/>
-        </w:rPr>
-      </w:pPr>
-      <w:r>
-        <w:rPr>
-          <w:b/>
-          <w:sz w:val="28"/>
-          <w:szCs w:val="28"/>
-        </w:rPr>
-        <w:lastRenderedPageBreak/>
-        <w:t>Overall Node algorithm using the above Heuristics</w:t>
-      </w:r>
-    </w:p>
-    <w:p>
-      <w:pPr>
-        <w:pStyle w:val="ListParagraph"/>
-      </w:pPr>
-      <w:r>
-        <w:rPr>
-          <w:noProof/>
-        </w:rPr>
-        <w:drawing>
-          <wp:inline distT="0" distB="0" distL="0" distR="0" wp14:anchorId="22D8BACA" wp14:editId="6F828D67">
-            <wp:extent cx="4501515" cy="1169670"/>
-            <wp:effectExtent l="0" t="0" r="0" b="0"/>
-            <wp:docPr id="2" name="Picture 2" descr="http://puu.sh/ckopB/4c36677c0d.png"/>
-            <wp:cNvGraphicFramePr>
-              <a:graphicFrameLocks xmlns:a="http://schemas.openxmlformats.org/drawingml/2006/main" noChangeAspect="1"/>
-            </wp:cNvGraphicFramePr>
-            <a:graphic xmlns:a="http://schemas.openxmlformats.org/drawingml/2006/main">
-              <a:graphicData uri="http://schemas.openxmlformats.org/drawingml/2006/picture">
-                <pic:pic xmlns:pic="http://schemas.openxmlformats.org/drawingml/2006/picture">
-                  <pic:nvPicPr>
-                    <pic:cNvPr id="0" name="Picture 3" descr="http://puu.sh/ckopB/4c36677c0d.png"/>
-                    <pic:cNvPicPr>
-                      <a:picLocks noChangeAspect="1" noChangeArrowheads="1"/>
-                    </pic:cNvPicPr>
-                  </pic:nvPicPr>
-                  <pic:blipFill>
-                    <a:blip r:embed="rId8">
-                      <a:extLst>
-                        <a:ext uri="{28A0092B-C50C-407E-A947-70E740481C1C}">
-                          <a14:useLocalDpi xmlns:a14="http://schemas.microsoft.com/office/drawing/2010/main" val="0"/>
-                        </a:ext>
-                      </a:extLst>
-                    </a:blip>
-                    <a:srcRect/>
-                    <a:stretch>
-                      <a:fillRect/>
-                    </a:stretch>
-                  </pic:blipFill>
-                  <pic:spPr bwMode="auto">
-                    <a:xfrm>
-                      <a:off x="0" y="0"/>
-                      <a:ext cx="4501515" cy="1169670"/>
-                    </a:xfrm>
-                    <a:prstGeom prst="rect">
-                      <a:avLst/>
-                    </a:prstGeom>
-                    <a:noFill/>
-                    <a:ln>
-                      <a:noFill/>
-                    </a:ln>
-                  </pic:spPr>
-                </pic:pic>
-              </a:graphicData>
-            </a:graphic>
-          </wp:inline>
-        </w:drawing>
-      </w:r>
-    </w:p>
-    <w:p>
-      <w:pPr>
-        <w:pStyle w:val="ListParagraph"/>
-      </w:pPr>
-      <w:r>
-        <w:rPr>
-          <w:noProof/>
-        </w:rPr>
-        <w:drawing>
-          <wp:inline distT="0" distB="0" distL="0" distR="0" wp14:anchorId="7E77A731" wp14:editId="4F560FE4">
-            <wp:extent cx="4396105" cy="2461895"/>
-            <wp:effectExtent l="0" t="0" r="4445" b="0"/>
-            <wp:docPr id="3" name="Picture 3" descr="http://puu.sh/ckoqG/3681af3292.png"/>
-            <wp:cNvGraphicFramePr>
-              <a:graphicFrameLocks xmlns:a="http://schemas.openxmlformats.org/drawingml/2006/main" noChangeAspect="1"/>
-            </wp:cNvGraphicFramePr>
-            <a:graphic xmlns:a="http://schemas.openxmlformats.org/drawingml/2006/main">
-              <a:graphicData uri="http://schemas.openxmlformats.org/drawingml/2006/picture">
-                <pic:pic xmlns:pic="http://schemas.openxmlformats.org/drawingml/2006/picture">
-                  <pic:nvPicPr>
-                    <pic:cNvPr id="0" name="Picture 5" descr="http://puu.sh/ckoqG/3681af3292.png"/>
-                    <pic:cNvPicPr>
-                      <a:picLocks noChangeAspect="1" noChangeArrowheads="1"/>
-                    </pic:cNvPicPr>
-                  </pic:nvPicPr>
-                  <pic:blipFill>
-                    <a:blip r:embed="rId9">
-                      <a:extLst>
-                        <a:ext uri="{28A0092B-C50C-407E-A947-70E740481C1C}">
-                          <a14:useLocalDpi xmlns:a14="http://schemas.microsoft.com/office/drawing/2010/main" val="0"/>
-                        </a:ext>
-                      </a:extLst>
-                    </a:blip>
-                    <a:srcRect/>
-                    <a:stretch>
-                      <a:fillRect/>
-                    </a:stretch>
-                  </pic:blipFill>
-                  <pic:spPr bwMode="auto">
-                    <a:xfrm>
-                      <a:off x="0" y="0"/>
-                      <a:ext cx="4396105" cy="2461895"/>
-                    </a:xfrm>
-                    <a:prstGeom prst="rect">
-                      <a:avLst/>
-                    </a:prstGeom>
-                    <a:noFill/>
-                    <a:ln>
-                      <a:noFill/>
-                    </a:ln>
-                  </pic:spPr>
-                </pic:pic>
-              </a:graphicData>
-            </a:graphic>
-          </wp:inline>
-        </w:drawing>
-      </w:r>
-    </w:p>
-    <w:p>
-      <w:pPr>
-        <w:pStyle w:val="ListParagraph"/>
-      </w:pPr>
-      <w:r>
-        <w:t>Now, this algorithm is very close to what we might use. The changes that that we would make to this would potentially be in the pre-processing of the vertices</w:t>
+        <w:tabs>
+          <w:tab w:val="left" w:pos="2880"/>
+        </w:tabs>
+      </w:pPr>
+      <w:r>
+        <w:tab/>
+      </w:r>
+    </w:p>
+    <w:p>
+      <w:pPr>
+        <w:pStyle w:val="ListParagraph"/>
+      </w:pPr>
+      <w:r>
+        <w:t>The order of usage of the above heuristics would be</w:t>
+      </w:r>
+      <w:r>
+        <w:t xml:space="preserve"> pre-processing of the vertices</w:t>
       </w:r>
       <w:r>
         <w:t xml:space="preserve"> (1, with particular emphasis on the parallelization of the LIFO re-addition problem)</w:t>
       </w:r>
       <w:r>
-        <w:t xml:space="preserve"> and limiting the recursive depth of forced move testing (2b, with emphasis on small sequential forced-move checking with constraints to prevent necessary recursion). I also think that we might be able to add some additional input information to the state-space child chares to allow for faster execution, but we’ll have to discuss that.</w:t>
-      </w:r>
+        <w:t xml:space="preserve"> and </w:t>
+      </w:r>
+      <w:r>
+        <w:t xml:space="preserve">then </w:t>
+      </w:r>
+      <w:r>
+        <w:t>limiting the recursive depth of forced move testing (2b, with emphasis on small sequential forced-move checking with constraints to prevent necessary recursion). I also think that we might be able to add some additional input information to the state-space child chares to allow for faster execution, but we’ll have to discuss that.</w:t>
+      </w:r>
+    </w:p>
+    <w:p>
+      <w:pPr>
+        <w:pStyle w:val="ListParagraph"/>
+      </w:pPr>
+    </w:p>
+    <w:p>
+      <w:pPr>
+        <w:pStyle w:val="ListParagraph"/>
+      </w:pPr>
     </w:p>
     <w:p>
       <w:pPr>
@@ -619,6 +452,7 @@
         </w:numPr>
       </w:pPr>
       <w:r>
+        <w:lastRenderedPageBreak/>
         <w:t xml:space="preserve">Independent </w:t>
       </w:r>
       <w:proofErr w:type="spellStart"/>
@@ -690,7 +524,6 @@
         <w:pStyle w:val="ListParagraph"/>
       </w:pPr>
       <w:r>
-        <w:lastRenderedPageBreak/>
         <w:t xml:space="preserve">As we had discussed earlier when only a certain number of vertices remain to be colored we can just have a </w:t>
       </w:r>
       <w:proofErr w:type="spellStart"/>
@@ -775,7 +608,25 @@
         <w:ind w:left="720"/>
       </w:pPr>
       <w:r>
-        <w:t xml:space="preserve">1 + k + </w:t>
+        <w:t>1 + k + k</w:t>
+      </w:r>
+      <w:r>
+        <w:rPr>
+          <w:vertAlign w:val="superscript"/>
+        </w:rPr>
+        <w:t>2</w:t>
+      </w:r>
+      <w:r>
+        <w:t xml:space="preserve"> + k</w:t>
+      </w:r>
+      <w:r>
+        <w:rPr>
+          <w:vertAlign w:val="superscript"/>
+        </w:rPr>
+        <w:t>3</w:t>
+      </w:r>
+      <w:r>
+        <w:t xml:space="preserve"> + </w:t>
       </w:r>
       <w:proofErr w:type="gramStart"/>
       <w:r>
@@ -785,29 +636,14 @@
         <w:rPr>
           <w:vertAlign w:val="superscript"/>
         </w:rPr>
-        <w:t>2</w:t>
+        <w:t>4</w:t>
+      </w:r>
+      <w:r>
+        <w:t xml:space="preserve">  …</w:t>
       </w:r>
       <w:proofErr w:type="gramEnd"/>
       <w:r>
-        <w:t xml:space="preserve"> + k</w:t>
-      </w:r>
-      <w:r>
-        <w:rPr>
-          <w:vertAlign w:val="superscript"/>
-        </w:rPr>
-        <w:t>3</w:t>
-      </w:r>
-      <w:r>
-        <w:t xml:space="preserve"> + k</w:t>
-      </w:r>
-      <w:r>
-        <w:rPr>
-          <w:vertAlign w:val="superscript"/>
-        </w:rPr>
-        <w:t>4</w:t>
-      </w:r>
-      <w:r>
-        <w:t xml:space="preserve">  … </w:t>
+        <w:t xml:space="preserve"> </w:t>
       </w:r>
       <w:proofErr w:type="spellStart"/>
       <w:r>
@@ -917,19 +753,53 @@
         <w:t>3G</w:t>
       </w:r>
       <w:r>
-        <w:t xml:space="preserve"> </w:t>
-      </w:r>
+        <w:t xml:space="preserve"> + …. </w:t>
+      </w:r>
+      <w:proofErr w:type="spellStart"/>
       <w:proofErr w:type="gramStart"/>
       <w:r>
-        <w:t>+ ….</w:t>
-      </w:r>
+        <w:t>k</w:t>
+      </w:r>
+      <w:r>
+        <w:rPr>
+          <w:vertAlign w:val="superscript"/>
+        </w:rPr>
+        <w:t>aG</w:t>
+      </w:r>
+      <w:proofErr w:type="spellEnd"/>
       <w:proofErr w:type="gramEnd"/>
       <w:r>
-        <w:t xml:space="preserve"> </w:t>
-      </w:r>
-      <w:proofErr w:type="spellStart"/>
+        <w:rPr>
+          <w:vertAlign w:val="superscript"/>
+        </w:rPr>
+        <w:tab/>
+      </w:r>
+      <w:r>
+        <w:t>(</w:t>
+      </w:r>
+      <w:proofErr w:type="spellStart"/>
+      <w:r>
+        <w:t>aG</w:t>
+      </w:r>
+      <w:proofErr w:type="spellEnd"/>
+      <w:r>
+        <w:t xml:space="preserve"> = d since the number of leaf nodes remain the same)</w:t>
+      </w:r>
+    </w:p>
+    <w:p>
+      <w:pPr>
+        <w:ind w:left="720"/>
+      </w:pPr>
+      <w:r>
+        <w:t xml:space="preserve">= </w:t>
+      </w:r>
       <w:proofErr w:type="gramStart"/>
       <w:r>
+        <w:t>O(</w:t>
+      </w:r>
+      <w:proofErr w:type="spellStart"/>
+      <w:proofErr w:type="gramEnd"/>
+      <w:r>
         <w:t>k</w:t>
       </w:r>
       <w:r>
@@ -939,23 +809,34 @@
         <w:t>aG</w:t>
       </w:r>
       <w:proofErr w:type="spellEnd"/>
-      <w:proofErr w:type="gramEnd"/>
-      <w:r>
-        <w:rPr>
-          <w:vertAlign w:val="superscript"/>
-        </w:rPr>
-        <w:tab/>
-      </w:r>
-      <w:r>
-        <w:t>(</w:t>
-      </w:r>
-      <w:proofErr w:type="spellStart"/>
-      <w:r>
-        <w:t>aG</w:t>
-      </w:r>
-      <w:proofErr w:type="spellEnd"/>
-      <w:r>
-        <w:t xml:space="preserve"> = d since the number of leaf nodes remain the same)</w:t>
+      <w:r>
+        <w:rPr>
+          <w:vertAlign w:val="superscript"/>
+        </w:rPr>
+        <w:t xml:space="preserve"> - G</w:t>
+      </w:r>
+      <w:r>
+        <w:t>) = O(</w:t>
+      </w:r>
+      <w:proofErr w:type="spellStart"/>
+      <w:r>
+        <w:t>k</w:t>
+      </w:r>
+      <w:r>
+        <w:rPr>
+          <w:vertAlign w:val="superscript"/>
+        </w:rPr>
+        <w:t>d</w:t>
+      </w:r>
+      <w:proofErr w:type="spellEnd"/>
+      <w:r>
+        <w:rPr>
+          <w:vertAlign w:val="superscript"/>
+        </w:rPr>
+        <w:t>-G</w:t>
+      </w:r>
+      <w:r>
+        <w:t>)</w:t>
       </w:r>
     </w:p>
     <w:p>
@@ -963,59 +844,6 @@
         <w:ind w:left="720"/>
       </w:pPr>
       <w:r>
-        <w:t xml:space="preserve">= </w:t>
-      </w:r>
-      <w:proofErr w:type="gramStart"/>
-      <w:r>
-        <w:t>O(</w:t>
-      </w:r>
-      <w:proofErr w:type="spellStart"/>
-      <w:proofErr w:type="gramEnd"/>
-      <w:r>
-        <w:t>k</w:t>
-      </w:r>
-      <w:r>
-        <w:rPr>
-          <w:vertAlign w:val="superscript"/>
-        </w:rPr>
-        <w:t>aG</w:t>
-      </w:r>
-      <w:proofErr w:type="spellEnd"/>
-      <w:r>
-        <w:rPr>
-          <w:vertAlign w:val="superscript"/>
-        </w:rPr>
-        <w:t xml:space="preserve"> - G</w:t>
-      </w:r>
-      <w:r>
-        <w:t>) = O(</w:t>
-      </w:r>
-      <w:proofErr w:type="spellStart"/>
-      <w:r>
-        <w:t>k</w:t>
-      </w:r>
-      <w:r>
-        <w:rPr>
-          <w:vertAlign w:val="superscript"/>
-        </w:rPr>
-        <w:t>d</w:t>
-      </w:r>
-      <w:proofErr w:type="spellEnd"/>
-      <w:r>
-        <w:rPr>
-          <w:vertAlign w:val="superscript"/>
-        </w:rPr>
-        <w:t>-G</w:t>
-      </w:r>
-      <w:r>
-        <w:t>)</w:t>
-      </w:r>
-    </w:p>
-    <w:p>
-      <w:pPr>
-        <w:ind w:left="720"/>
-      </w:pPr>
-      <w:r>
         <w:t>Comparing the two, we get a reduction of a factor of k</w:t>
       </w:r>
       <w:r>
@@ -1039,6 +867,7 @@
         <w:pStyle w:val="ListParagraph"/>
       </w:pPr>
       <w:r>
+        <w:lastRenderedPageBreak/>
         <w:t>A more aggressive way of controlling grain size, which would lead to a less optimal solution, but with much less number of chares: (we may not do t</w:t>
       </w:r>
       <w:r>
@@ -1085,7 +914,11 @@
         <w:ind w:left="1440"/>
       </w:pPr>
       <w:r>
-        <w:t>1 + k + k</w:t>
+        <w:t xml:space="preserve">1 + k + </w:t>
+      </w:r>
+      <w:proofErr w:type="gramStart"/>
+      <w:r>
+        <w:t>k</w:t>
       </w:r>
       <w:r>
         <w:rPr>
@@ -1093,6 +926,7 @@
         </w:rPr>
         <w:t>2</w:t>
       </w:r>
+      <w:proofErr w:type="gramEnd"/>
       <w:r>
         <w:t xml:space="preserve"> + k</w:t>
       </w:r>
@@ -1103,17 +937,37 @@
         <w:t>3</w:t>
       </w:r>
       <w:r>
-        <w:t xml:space="preserve"> </w:t>
+        <w:t xml:space="preserve"> + …. </w:t>
       </w:r>
       <w:proofErr w:type="gramStart"/>
       <w:r>
-        <w:t>+ ….</w:t>
+        <w:t>k</w:t>
+      </w:r>
+      <w:r>
+        <w:rPr>
+          <w:vertAlign w:val="superscript"/>
+        </w:rPr>
+        <w:t>m</w:t>
       </w:r>
       <w:proofErr w:type="gramEnd"/>
       <w:r>
-        <w:t xml:space="preserve"> </w:t>
-      </w:r>
-      <w:proofErr w:type="gramStart"/>
+        <w:rPr>
+          <w:vertAlign w:val="superscript"/>
+        </w:rPr>
+        <w:tab/>
+      </w:r>
+      <w:r>
+        <w:t>(m=d/G, d = original depth as in previous cases, G = as mentioned in above bullet)</w:t>
+      </w:r>
+    </w:p>
+    <w:p>
+      <w:pPr>
+        <w:ind w:left="1440"/>
+      </w:pPr>
+      <w:r>
+        <w:t>= O (</w:t>
+      </w:r>
+      <w:proofErr w:type="spellStart"/>
       <w:r>
         <w:t>k</w:t>
       </w:r>
@@ -1121,17 +975,23 @@
         <w:rPr>
           <w:vertAlign w:val="superscript"/>
         </w:rPr>
-        <w:t>m</w:t>
-      </w:r>
-      <w:proofErr w:type="gramEnd"/>
-      <w:r>
-        <w:rPr>
-          <w:vertAlign w:val="superscript"/>
-        </w:rPr>
-        <w:tab/>
-      </w:r>
-      <w:r>
-        <w:t>(m=d/G, d = original depth as in previous cases, G = as mentioned in above bullet)</w:t>
+        <w:t>d</w:t>
+      </w:r>
+      <w:proofErr w:type="spellEnd"/>
+      <w:r>
+        <w:rPr>
+          <w:vertAlign w:val="superscript"/>
+        </w:rPr>
+        <w:t>/G</w:t>
+      </w:r>
+      <w:r>
+        <w:rPr>
+          <w:vertAlign w:val="superscript"/>
+        </w:rPr>
+        <w:t>-1</w:t>
+      </w:r>
+      <w:r>
+        <w:t>)</w:t>
       </w:r>
     </w:p>
     <w:p>
@@ -1139,41 +999,6 @@
         <w:ind w:left="1440"/>
       </w:pPr>
       <w:r>
-        <w:t>= O (</w:t>
-      </w:r>
-      <w:proofErr w:type="spellStart"/>
-      <w:r>
-        <w:t>k</w:t>
-      </w:r>
-      <w:r>
-        <w:rPr>
-          <w:vertAlign w:val="superscript"/>
-        </w:rPr>
-        <w:t>d</w:t>
-      </w:r>
-      <w:proofErr w:type="spellEnd"/>
-      <w:r>
-        <w:rPr>
-          <w:vertAlign w:val="superscript"/>
-        </w:rPr>
-        <w:t>/G</w:t>
-      </w:r>
-      <w:r>
-        <w:rPr>
-          <w:vertAlign w:val="superscript"/>
-        </w:rPr>
-        <w:t>-1</w:t>
-      </w:r>
-      <w:r>
-        <w:t>)</w:t>
-      </w:r>
-    </w:p>
-    <w:p>
-      <w:pPr>
-        <w:ind w:left="1440"/>
-      </w:pPr>
-      <w:r>
-        <w:lastRenderedPageBreak/>
         <w:t xml:space="preserve">Here, we get a reduction of a factor of </w:t>
       </w:r>
       <w:proofErr w:type="spellStart"/>
@@ -1270,7 +1095,27 @@
         </w:numPr>
       </w:pPr>
       <w:r>
-        <w:t>Dividing the chares into arrays/sections/groups/</w:t>
+        <w:t>Other ideas</w:t>
+      </w:r>
+    </w:p>
+    <w:p>
+      <w:pPr>
+        <w:pStyle w:val="ListParagraph"/>
+        <w:numPr>
+          <w:ilvl w:val="1"/>
+          <w:numId w:val="1"/>
+        </w:numPr>
+      </w:pPr>
+      <w:r>
+        <w:t xml:space="preserve">Dividing the </w:t>
+      </w:r>
+      <w:proofErr w:type="spellStart"/>
+      <w:r>
+        <w:t>chares</w:t>
+      </w:r>
+      <w:proofErr w:type="spellEnd"/>
+      <w:r>
+        <w:t xml:space="preserve"> into arrays/sections/groups/</w:t>
       </w:r>
       <w:proofErr w:type="spellStart"/>
       <w:r>
@@ -1285,20 +1130,20 @@
       <w:pPr>
         <w:pStyle w:val="ListParagraph"/>
       </w:pPr>
+    </w:p>
+    <w:p>
+      <w:pPr>
+        <w:pStyle w:val="ListParagraph"/>
+        <w:numPr>
+          <w:ilvl w:val="1"/>
+          <w:numId w:val="1"/>
+        </w:numPr>
+      </w:pPr>
+      <w:r>
+        <w:t>Setting priorities in messages? Also, do we stick with marshaled parameters or switch to messages?</w:t>
+      </w:r>
       <w:bookmarkStart w:id="0" w:name="_GoBack"/>
       <w:bookmarkEnd w:id="0"/>
-    </w:p>
-    <w:p>
-      <w:pPr>
-        <w:pStyle w:val="ListParagraph"/>
-        <w:numPr>
-          <w:ilvl w:val="0"/>
-          <w:numId w:val="1"/>
-        </w:numPr>
-      </w:pPr>
-      <w:r>
-        <w:t>Setting priorities in messages? Also, do we stick with marshaled parameters or switch to messages?</w:t>
-      </w:r>
     </w:p>
     <w:p>
       <w:pPr>
@@ -1331,7 +1176,7 @@
 </file>
 
 <file path=word/numbering.xml><?xml version="1.0" encoding="utf-8"?>
-<w:numbering xmlns:wpc="http://schemas.microsoft.com/office/word/2010/wordprocessingCanvas" xmlns:mo="http://schemas.microsoft.com/office/mac/office/2008/main" xmlns:mc="http://schemas.openxmlformats.org/markup-compatibility/2006" xmlns:mv="urn:schemas-microsoft-com:mac:vml" xmlns:o="urn:schemas-microsoft-com:office:office" xmlns:r="http://schemas.openxmlformats.org/officeDocument/2006/relationships" xmlns:m="http://schemas.openxmlformats.org/officeDocument/2006/math" xmlns:v="urn:schemas-microsoft-com:vml" xmlns:wp14="http://schemas.microsoft.com/office/word/2010/wordprocessingDrawing" xmlns:wp="http://schemas.openxmlformats.org/drawingml/2006/wordprocessingDrawing" xmlns:w10="urn:schemas-microsoft-com:office:word" xmlns:w="http://schemas.openxmlformats.org/wordprocessingml/2006/main" xmlns:w14="http://schemas.microsoft.com/office/word/2010/wordml" xmlns:wpg="http://schemas.microsoft.com/office/word/2010/wordprocessingGroup" xmlns:wpi="http://schemas.microsoft.com/office/word/2010/wordprocessingInk" xmlns:wne="http://schemas.microsoft.com/office/word/2006/wordml" xmlns:wps="http://schemas.microsoft.com/office/word/2010/wordprocessingShape" mc:Ignorable="w14 wp14">
+<w:numbering xmlns:wpc="http://schemas.microsoft.com/office/word/2010/wordprocessingCanvas" xmlns:mc="http://schemas.openxmlformats.org/markup-compatibility/2006" xmlns:o="urn:schemas-microsoft-com:office:office" xmlns:r="http://schemas.openxmlformats.org/officeDocument/2006/relationships" xmlns:m="http://schemas.openxmlformats.org/officeDocument/2006/math" xmlns:v="urn:schemas-microsoft-com:vml" xmlns:wp14="http://schemas.microsoft.com/office/word/2010/wordprocessingDrawing" xmlns:wp="http://schemas.openxmlformats.org/drawingml/2006/wordprocessingDrawing" xmlns:w10="urn:schemas-microsoft-com:office:word" xmlns:w="http://schemas.openxmlformats.org/wordprocessingml/2006/main" xmlns:w14="http://schemas.microsoft.com/office/word/2010/wordml" xmlns:wpg="http://schemas.microsoft.com/office/word/2010/wordprocessingGroup" xmlns:wpi="http://schemas.microsoft.com/office/word/2010/wordprocessingInk" xmlns:wne="http://schemas.microsoft.com/office/word/2006/wordml" xmlns:wps="http://schemas.microsoft.com/office/word/2010/wordprocessingShape" mc:Ignorable="w14 wp14">
   <w:abstractNum w:abstractNumId="0">
     <w:nsid w:val="60C35F5E"/>
     <w:multiLevelType w:val="hybridMultilevel"/>
@@ -1673,7 +1518,7 @@
       </w:pPr>
     </w:pPrDefault>
   </w:docDefaults>
-  <w:latentStyles w:defLockedState="0" w:defUIPriority="99" w:defSemiHidden="1" w:defUnhideWhenUsed="1" w:defQFormat="0" w:count="276">
+  <w:latentStyles w:defLockedState="0" w:defUIPriority="99" w:defSemiHidden="1" w:defUnhideWhenUsed="1" w:defQFormat="0" w:count="267">
     <w:lsdException w:name="Normal" w:semiHidden="0" w:uiPriority="0" w:unhideWhenUsed="0" w:qFormat="1"/>
     <w:lsdException w:name="heading 1" w:semiHidden="0" w:uiPriority="9" w:unhideWhenUsed="0" w:qFormat="1"/>
     <w:lsdException w:name="heading 2" w:uiPriority="9" w:qFormat="1"/>
@@ -1898,7 +1743,7 @@
 </file>
 
 <file path=word/stylesWithEffects.xml><?xml version="1.0" encoding="utf-8"?>
-<w:styles xmlns:wpc="http://schemas.microsoft.com/office/word/2010/wordprocessingCanvas" xmlns:mo="http://schemas.microsoft.com/office/mac/office/2008/main" xmlns:mc="http://schemas.openxmlformats.org/markup-compatibility/2006" xmlns:mv="urn:schemas-microsoft-com:mac:vml" xmlns:o="urn:schemas-microsoft-com:office:office" xmlns:r="http://schemas.openxmlformats.org/officeDocument/2006/relationships" xmlns:m="http://schemas.openxmlformats.org/officeDocument/2006/math" xmlns:v="urn:schemas-microsoft-com:vml" xmlns:wp14="http://schemas.microsoft.com/office/word/2010/wordprocessingDrawing" xmlns:wp="http://schemas.openxmlformats.org/drawingml/2006/wordprocessingDrawing" xmlns:w10="urn:schemas-microsoft-com:office:word" xmlns:w="http://schemas.openxmlformats.org/wordprocessingml/2006/main" xmlns:w14="http://schemas.microsoft.com/office/word/2010/wordml" xmlns:wpg="http://schemas.microsoft.com/office/word/2010/wordprocessingGroup" xmlns:wpi="http://schemas.microsoft.com/office/word/2010/wordprocessingInk" xmlns:wne="http://schemas.microsoft.com/office/word/2006/wordml" xmlns:wps="http://schemas.microsoft.com/office/word/2010/wordprocessingShape" mc:Ignorable="w14 wp14">
+<w:styles xmlns:wpc="http://schemas.microsoft.com/office/word/2010/wordprocessingCanvas" xmlns:mc="http://schemas.openxmlformats.org/markup-compatibility/2006" xmlns:o="urn:schemas-microsoft-com:office:office" xmlns:r="http://schemas.openxmlformats.org/officeDocument/2006/relationships" xmlns:m="http://schemas.openxmlformats.org/officeDocument/2006/math" xmlns:v="urn:schemas-microsoft-com:vml" xmlns:wp14="http://schemas.microsoft.com/office/word/2010/wordprocessingDrawing" xmlns:wp="http://schemas.openxmlformats.org/drawingml/2006/wordprocessingDrawing" xmlns:w10="urn:schemas-microsoft-com:office:word" xmlns:w="http://schemas.openxmlformats.org/wordprocessingml/2006/main" xmlns:w14="http://schemas.microsoft.com/office/word/2010/wordml" xmlns:wpg="http://schemas.microsoft.com/office/word/2010/wordprocessingGroup" xmlns:wpi="http://schemas.microsoft.com/office/word/2010/wordprocessingInk" xmlns:wne="http://schemas.microsoft.com/office/word/2006/wordml" xmlns:wps="http://schemas.microsoft.com/office/word/2010/wordprocessingShape" mc:Ignorable="w14 wp14">
   <w:docDefaults>
     <w:rPrDefault>
       <w:rPr>
@@ -1914,7 +1759,7 @@
       </w:pPr>
     </w:pPrDefault>
   </w:docDefaults>
-  <w:latentStyles w:defLockedState="0" w:defUIPriority="99" w:defSemiHidden="1" w:defUnhideWhenUsed="1" w:defQFormat="0" w:count="276">
+  <w:latentStyles w:defLockedState="0" w:defUIPriority="99" w:defSemiHidden="1" w:defUnhideWhenUsed="1" w:defQFormat="0" w:count="267">
     <w:lsdException w:name="Normal" w:semiHidden="0" w:uiPriority="0" w:unhideWhenUsed="0" w:qFormat="1"/>
     <w:lsdException w:name="heading 1" w:semiHidden="0" w:uiPriority="9" w:unhideWhenUsed="0" w:qFormat="1"/>
     <w:lsdException w:name="heading 2" w:uiPriority="9" w:qFormat="1"/>
@@ -2428,7 +2273,7 @@
 </file>
 
 <file path=customXml/itemProps1.xml><?xml version="1.0" encoding="utf-8"?>
-<ds:datastoreItem xmlns:ds="http://schemas.openxmlformats.org/officeDocument/2006/customXml" ds:itemID="{6B92D2A6-3EC3-3941-BC2E-3C7489329C5B}">
+<ds:datastoreItem xmlns:ds="http://schemas.openxmlformats.org/officeDocument/2006/customXml" ds:itemID="{41D5B8F6-F5E2-4AE3-902F-E7613B004F56}">
   <ds:schemaRefs>
     <ds:schemaRef ds:uri="http://schemas.openxmlformats.org/officeDocument/2006/bibliography"/>
   </ds:schemaRefs>

</xml_diff>